<commit_message>
Add video case assignment files
</commit_message>
<xml_diff>
--- a/video_case/VideoCase02_HDFS.docx
+++ b/video_case/VideoCase02_HDFS.docx
@@ -48,28 +48,116 @@
           <w:sz w:val="32"/>
           <w:szCs w:val="32"/>
         </w:rPr>
-        <w:t xml:space="preserve"> </w:t>
-      </w:r>
-      <w:proofErr w:type="gramStart"/>
-      <w:r>
+        <w:t xml:space="preserve"> 02: Hadoop HDFS</w:t>
+      </w:r>
+    </w:p>
+    <w:tbl>
+      <w:tblPr>
+        <w:tblStyle w:val="TableGrid"/>
+        <w:tblW w:w="0" w:type="auto"/>
+        <w:tblLook w:val="04A0" w:firstRow="1" w:lastRow="0" w:firstColumn="1" w:lastColumn="0" w:noHBand="0" w:noVBand="1"/>
+      </w:tblPr>
+      <w:tblGrid>
+        <w:gridCol w:w="9350"/>
+      </w:tblGrid>
+      <w:tr>
+        <w:tc>
+          <w:tcPr>
+            <w:tcW w:w="9350" w:type="dxa"/>
+          </w:tcPr>
+          <w:p>
+            <w:pPr>
+              <w:jc w:val="center"/>
+              <w:rPr>
+                <w:rFonts w:ascii="Times New Roman" w:hAnsi="Times New Roman" w:cs="Times New Roman"/>
+                <w:b/>
+                <w:sz w:val="32"/>
+                <w:szCs w:val="32"/>
+              </w:rPr>
+            </w:pPr>
+            <w:r>
+              <w:rPr>
+                <w:rFonts w:ascii="Times New Roman" w:hAnsi="Times New Roman" w:cs="Times New Roman"/>
+                <w:b/>
+                <w:sz w:val="32"/>
+                <w:szCs w:val="32"/>
+              </w:rPr>
+              <w:t xml:space="preserve">Submitted by: </w:t>
+            </w:r>
+            <w:r>
+              <w:rPr>
+                <w:rFonts w:ascii="Times New Roman" w:hAnsi="Times New Roman" w:cs="Times New Roman"/>
+                <w:bCs/>
+                <w:sz w:val="32"/>
+                <w:szCs w:val="32"/>
+              </w:rPr>
+              <w:t xml:space="preserve">Abdullah Al </w:t>
+            </w:r>
+            <w:proofErr w:type="spellStart"/>
+            <w:r>
+              <w:rPr>
+                <w:rFonts w:ascii="Times New Roman" w:hAnsi="Times New Roman" w:cs="Times New Roman"/>
+                <w:bCs/>
+                <w:sz w:val="32"/>
+                <w:szCs w:val="32"/>
+              </w:rPr>
+              <w:t>Raqibul</w:t>
+            </w:r>
+            <w:proofErr w:type="spellEnd"/>
+            <w:r>
+              <w:rPr>
+                <w:rFonts w:ascii="Times New Roman" w:hAnsi="Times New Roman" w:cs="Times New Roman"/>
+                <w:bCs/>
+                <w:sz w:val="32"/>
+                <w:szCs w:val="32"/>
+              </w:rPr>
+              <w:t xml:space="preserve"> Islam</w:t>
+            </w:r>
+          </w:p>
+          <w:p>
+            <w:pPr>
+              <w:jc w:val="center"/>
+              <w:rPr>
+                <w:rFonts w:ascii="Times New Roman" w:hAnsi="Times New Roman" w:cs="Times New Roman"/>
+                <w:b/>
+                <w:sz w:val="32"/>
+                <w:szCs w:val="32"/>
+              </w:rPr>
+            </w:pPr>
+            <w:r>
+              <w:rPr>
+                <w:rFonts w:ascii="Times New Roman" w:hAnsi="Times New Roman" w:cs="Times New Roman"/>
+                <w:b/>
+                <w:sz w:val="32"/>
+                <w:szCs w:val="32"/>
+              </w:rPr>
+              <w:t xml:space="preserve">UNCC ID: </w:t>
+            </w:r>
+            <w:r>
+              <w:rPr>
+                <w:rFonts w:ascii="Times New Roman" w:hAnsi="Times New Roman" w:cs="Times New Roman"/>
+                <w:bCs/>
+                <w:sz w:val="32"/>
+                <w:szCs w:val="32"/>
+              </w:rPr>
+              <w:t>801151189</w:t>
+            </w:r>
+          </w:p>
+        </w:tc>
+      </w:tr>
+    </w:tbl>
+    <w:p>
+      <w:pPr>
+        <w:jc w:val="center"/>
         <w:rPr>
           <w:rFonts w:ascii="Times New Roman" w:hAnsi="Times New Roman" w:cs="Times New Roman"/>
           <w:b/>
           <w:sz w:val="32"/>
           <w:szCs w:val="32"/>
         </w:rPr>
-        <w:t>02 :</w:t>
-      </w:r>
-      <w:proofErr w:type="gramEnd"/>
-      <w:r>
-        <w:rPr>
-          <w:rFonts w:ascii="Times New Roman" w:hAnsi="Times New Roman" w:cs="Times New Roman"/>
-          <w:b/>
-          <w:sz w:val="32"/>
-          <w:szCs w:val="32"/>
-        </w:rPr>
-        <w:t xml:space="preserve"> Hadoop HDFS</w:t>
-      </w:r>
+      </w:pPr>
+      <w:bookmarkStart w:id="0" w:name="_GoBack"/>
+      <w:bookmarkEnd w:id="0"/>
     </w:p>
     <w:p>
       <w:pPr>
@@ -162,41 +250,20 @@
         </w:rPr>
         <w:t xml:space="preserve"> </w:t>
       </w:r>
-      <w:bookmarkStart w:id="0" w:name="_GoBack"/>
-      <w:r>
-        <w:fldChar w:fldCharType="begin"/>
-      </w:r>
-      <w:r>
-        <w:instrText xml:space="preserve"> HYPERLINK "https://youtu.be/yDV0EE9DCJ0" \t "_blank" </w:instrText>
-      </w:r>
-      <w:r>
-        <w:fldChar w:fldCharType="separate"/>
-      </w:r>
-      <w:r>
-        <w:rPr>
-          <w:rStyle w:val="Hyperlink"/>
-          <w:rFonts w:ascii="Times New Roman" w:hAnsi="Times New Roman" w:cs="Times New Roman"/>
-          <w:color w:val="167AC6"/>
-          <w:sz w:val="24"/>
-          <w:szCs w:val="24"/>
-          <w:bdr w:val="none" w:sz="0" w:space="0" w:color="auto" w:frame="1"/>
-          <w:shd w:val="clear" w:color="auto" w:fill="FFFFFF"/>
-        </w:rPr>
-        <w:t>https://youtu.be/yDV0EE9DCJ0</w:t>
-      </w:r>
-      <w:r>
-        <w:rPr>
-          <w:rStyle w:val="Hyperlink"/>
-          <w:rFonts w:ascii="Times New Roman" w:hAnsi="Times New Roman" w:cs="Times New Roman"/>
-          <w:color w:val="167AC6"/>
-          <w:sz w:val="24"/>
-          <w:szCs w:val="24"/>
-          <w:bdr w:val="none" w:sz="0" w:space="0" w:color="auto" w:frame="1"/>
-          <w:shd w:val="clear" w:color="auto" w:fill="FFFFFF"/>
-        </w:rPr>
-        <w:fldChar w:fldCharType="end"/>
-      </w:r>
-      <w:bookmarkEnd w:id="0"/>
+      <w:hyperlink r:id="rId6" w:tgtFrame="_blank" w:history="1">
+        <w:r>
+          <w:rPr>
+            <w:rStyle w:val="Hyperlink"/>
+            <w:rFonts w:ascii="Times New Roman" w:hAnsi="Times New Roman" w:cs="Times New Roman"/>
+            <w:color w:val="167AC6"/>
+            <w:sz w:val="24"/>
+            <w:szCs w:val="24"/>
+            <w:bdr w:val="none" w:sz="0" w:space="0" w:color="auto" w:frame="1"/>
+            <w:shd w:val="clear" w:color="auto" w:fill="FFFFFF"/>
+          </w:rPr>
+          <w:t>https://youtu.be/yDV0EE9DCJ0</w:t>
+        </w:r>
+      </w:hyperlink>
     </w:p>
     <w:p>
       <w:pPr>
@@ -215,7 +282,7 @@
         </w:rPr>
         <w:t xml:space="preserve">Video 3: </w:t>
       </w:r>
-      <w:hyperlink r:id="rId6" w:tgtFrame="_blank" w:history="1">
+      <w:hyperlink r:id="rId7" w:tgtFrame="_blank" w:history="1">
         <w:r>
           <w:rPr>
             <w:rStyle w:val="Hyperlink"/>
@@ -372,6 +439,14 @@
               </w:rPr>
               <w:t>Data Node:</w:t>
             </w:r>
+            <w:r>
+              <w:rPr>
+                <w:rFonts w:ascii="Times New Roman" w:hAnsi="Times New Roman" w:cs="Times New Roman"/>
+                <w:sz w:val="24"/>
+                <w:szCs w:val="32"/>
+              </w:rPr>
+              <w:t xml:space="preserve"> In Hadoop echo-system, Data Node is responsible to store the data in the local file system. It stores metadata of the data block and serve both the data and metadata requested by the client.</w:t>
+            </w:r>
           </w:p>
           <w:p>
             <w:pPr>
@@ -401,6 +476,102 @@
                 <w:szCs w:val="32"/>
               </w:rPr>
               <w:t>Name Node:</w:t>
+            </w:r>
+            <w:r>
+              <w:rPr>
+                <w:rFonts w:ascii="Times New Roman" w:hAnsi="Times New Roman" w:cs="Times New Roman"/>
+                <w:sz w:val="24"/>
+                <w:szCs w:val="32"/>
+              </w:rPr>
+              <w:t xml:space="preserve"> In Hadoop echo-system, </w:t>
+            </w:r>
+            <w:r>
+              <w:rPr>
+                <w:rFonts w:ascii="Times New Roman" w:hAnsi="Times New Roman" w:cs="Times New Roman"/>
+                <w:sz w:val="24"/>
+                <w:szCs w:val="32"/>
+              </w:rPr>
+              <w:t>N</w:t>
+            </w:r>
+            <w:r>
+              <w:rPr>
+                <w:rFonts w:ascii="Times New Roman" w:hAnsi="Times New Roman" w:cs="Times New Roman"/>
+                <w:sz w:val="24"/>
+                <w:szCs w:val="32"/>
+              </w:rPr>
+              <w:t xml:space="preserve">ame </w:t>
+            </w:r>
+            <w:r>
+              <w:rPr>
+                <w:rFonts w:ascii="Times New Roman" w:hAnsi="Times New Roman" w:cs="Times New Roman"/>
+                <w:sz w:val="24"/>
+                <w:szCs w:val="32"/>
+              </w:rPr>
+              <w:t>N</w:t>
+            </w:r>
+            <w:r>
+              <w:rPr>
+                <w:rFonts w:ascii="Times New Roman" w:hAnsi="Times New Roman" w:cs="Times New Roman"/>
+                <w:sz w:val="24"/>
+                <w:szCs w:val="32"/>
+              </w:rPr>
+              <w:t>ode manages filesystem namespace</w:t>
+            </w:r>
+            <w:r>
+              <w:rPr>
+                <w:rFonts w:ascii="Times New Roman" w:hAnsi="Times New Roman" w:cs="Times New Roman"/>
+                <w:sz w:val="24"/>
+                <w:szCs w:val="32"/>
+              </w:rPr>
+              <w:t xml:space="preserve"> as well as cluster configuration management</w:t>
+            </w:r>
+            <w:r>
+              <w:rPr>
+                <w:rFonts w:ascii="Times New Roman" w:hAnsi="Times New Roman" w:cs="Times New Roman"/>
+                <w:sz w:val="24"/>
+                <w:szCs w:val="32"/>
+              </w:rPr>
+              <w:t>.</w:t>
+            </w:r>
+            <w:r>
+              <w:rPr>
+                <w:rFonts w:ascii="Times New Roman" w:hAnsi="Times New Roman" w:cs="Times New Roman"/>
+                <w:sz w:val="24"/>
+                <w:szCs w:val="32"/>
+              </w:rPr>
+              <w:t xml:space="preserve"> It is considered as the master node and stores the file status distributed across the cluster.</w:t>
+            </w:r>
+            <w:r>
+              <w:rPr>
+                <w:rFonts w:ascii="Times New Roman" w:hAnsi="Times New Roman" w:cs="Times New Roman"/>
+                <w:sz w:val="24"/>
+                <w:szCs w:val="32"/>
+              </w:rPr>
+              <w:t xml:space="preserve"> It maps both the </w:t>
+            </w:r>
+            <w:r>
+              <w:rPr>
+                <w:rFonts w:ascii="Times New Roman" w:hAnsi="Times New Roman" w:cs="Times New Roman"/>
+                <w:sz w:val="24"/>
+                <w:szCs w:val="32"/>
+              </w:rPr>
+              <w:t>file name to a set of blocks and a block to the set of data-nodes where it will be places.</w:t>
+            </w:r>
+            <w:r>
+              <w:rPr>
+                <w:rFonts w:ascii="Times New Roman" w:hAnsi="Times New Roman" w:cs="Times New Roman"/>
+                <w:sz w:val="24"/>
+                <w:szCs w:val="32"/>
+              </w:rPr>
+              <w:t xml:space="preserve"> It keeps track of the complete file system and replications of the file blocks.</w:t>
+            </w:r>
+            <w:r>
+              <w:rPr>
+                <w:rFonts w:ascii="Times New Roman" w:hAnsi="Times New Roman" w:cs="Times New Roman"/>
+                <w:sz w:val="24"/>
+                <w:szCs w:val="32"/>
+              </w:rPr>
+              <w:t xml:space="preserve"> It works smartly so that it can handle failure of a data node (i.e. failure of replica of a file or the whole rack).</w:t>
             </w:r>
           </w:p>
           <w:p>
@@ -474,6 +645,89 @@
                 <w:szCs w:val="32"/>
               </w:rPr>
             </w:pPr>
+            <w:r>
+              <w:rPr>
+                <w:rFonts w:ascii="Times New Roman" w:hAnsi="Times New Roman" w:cs="Times New Roman"/>
+                <w:sz w:val="24"/>
+                <w:szCs w:val="32"/>
+              </w:rPr>
+              <w:t>As name node is considered as the master node and responsible for lots of crucial tasks (i.e. data replication, management of data node failure etc.), a</w:t>
+            </w:r>
+            <w:r>
+              <w:rPr>
+                <w:rFonts w:ascii="Times New Roman" w:hAnsi="Times New Roman" w:cs="Times New Roman"/>
+                <w:sz w:val="24"/>
+                <w:szCs w:val="32"/>
+              </w:rPr>
+              <w:t xml:space="preserve"> single name node will become the single point of failure for the whole system. That’s why we </w:t>
+            </w:r>
+            <w:r>
+              <w:rPr>
+                <w:rFonts w:ascii="Times New Roman" w:hAnsi="Times New Roman" w:cs="Times New Roman"/>
+                <w:sz w:val="24"/>
+                <w:szCs w:val="32"/>
+              </w:rPr>
+              <w:t>need</w:t>
+            </w:r>
+            <w:r>
+              <w:rPr>
+                <w:rFonts w:ascii="Times New Roman" w:hAnsi="Times New Roman" w:cs="Times New Roman"/>
+                <w:sz w:val="24"/>
+                <w:szCs w:val="32"/>
+              </w:rPr>
+              <w:t xml:space="preserve"> secondary name node to </w:t>
+            </w:r>
+            <w:r>
+              <w:rPr>
+                <w:rFonts w:ascii="Times New Roman" w:hAnsi="Times New Roman" w:cs="Times New Roman"/>
+                <w:sz w:val="24"/>
+                <w:szCs w:val="32"/>
+              </w:rPr>
+              <w:t>assist the name node to release the resources (i.e. main memory)</w:t>
+            </w:r>
+            <w:r>
+              <w:rPr>
+                <w:rFonts w:ascii="Times New Roman" w:hAnsi="Times New Roman" w:cs="Times New Roman"/>
+                <w:sz w:val="24"/>
+                <w:szCs w:val="32"/>
+              </w:rPr>
+              <w:t>.</w:t>
+            </w:r>
+            <w:r>
+              <w:rPr>
+                <w:rFonts w:ascii="Times New Roman" w:hAnsi="Times New Roman" w:cs="Times New Roman"/>
+                <w:sz w:val="24"/>
+                <w:szCs w:val="32"/>
+              </w:rPr>
+              <w:t xml:space="preserve"> Secondary name node doesn’t function like name node. Rather, </w:t>
+            </w:r>
+            <w:proofErr w:type="gramStart"/>
+            <w:r>
+              <w:rPr>
+                <w:rFonts w:ascii="Times New Roman" w:hAnsi="Times New Roman" w:cs="Times New Roman"/>
+                <w:sz w:val="24"/>
+                <w:szCs w:val="32"/>
+              </w:rPr>
+              <w:t>it’s</w:t>
+            </w:r>
+            <w:proofErr w:type="gramEnd"/>
+            <w:r>
+              <w:rPr>
+                <w:rFonts w:ascii="Times New Roman" w:hAnsi="Times New Roman" w:cs="Times New Roman"/>
+                <w:sz w:val="24"/>
+                <w:szCs w:val="32"/>
+              </w:rPr>
+              <w:t xml:space="preserve"> main purpose is to combine the name space image and edit logs so that the main memory of name node will not fills up by the ever increasing edit logs. It also creates the checkpoint of </w:t>
+            </w:r>
+            <w:r>
+              <w:rPr>
+                <w:rFonts w:ascii="Times New Roman" w:hAnsi="Times New Roman" w:cs="Times New Roman"/>
+                <w:sz w:val="24"/>
+                <w:szCs w:val="32"/>
+              </w:rPr>
+              <w:lastRenderedPageBreak/>
+              <w:t>namespace image and edit log merge together and write it to a file so that name node can release the main memory till the checkpoint.</w:t>
+            </w:r>
           </w:p>
         </w:tc>
       </w:tr>
@@ -532,6 +786,264 @@
           <w:szCs w:val="32"/>
         </w:rPr>
         <w:t>?</w:t>
+      </w:r>
+    </w:p>
+    <w:tbl>
+      <w:tblPr>
+        <w:tblStyle w:val="TableGrid"/>
+        <w:tblW w:w="0" w:type="auto"/>
+        <w:tblInd w:w="720" w:type="dxa"/>
+        <w:tblLook w:val="04A0" w:firstRow="1" w:lastRow="0" w:firstColumn="1" w:lastColumn="0" w:noHBand="0" w:noVBand="1"/>
+      </w:tblPr>
+      <w:tblGrid>
+        <w:gridCol w:w="8630"/>
+      </w:tblGrid>
+      <w:tr>
+        <w:tc>
+          <w:tcPr>
+            <w:tcW w:w="9350" w:type="dxa"/>
+          </w:tcPr>
+          <w:p>
+            <w:pPr>
+              <w:pStyle w:val="ListParagraph"/>
+              <w:numPr>
+                <w:ilvl w:val="0"/>
+                <w:numId w:val="2"/>
+              </w:numPr>
+              <w:rPr>
+                <w:rFonts w:ascii="Times New Roman" w:hAnsi="Times New Roman" w:cs="Times New Roman"/>
+                <w:sz w:val="24"/>
+                <w:szCs w:val="32"/>
+              </w:rPr>
+            </w:pPr>
+            <w:r>
+              <w:rPr>
+                <w:rFonts w:ascii="Times New Roman" w:hAnsi="Times New Roman" w:cs="Times New Roman"/>
+                <w:sz w:val="24"/>
+                <w:szCs w:val="32"/>
+              </w:rPr>
+              <w:t>Client communicate with the name node with a write request</w:t>
+            </w:r>
+          </w:p>
+          <w:p>
+            <w:pPr>
+              <w:pStyle w:val="ListParagraph"/>
+              <w:numPr>
+                <w:ilvl w:val="0"/>
+                <w:numId w:val="2"/>
+              </w:numPr>
+              <w:rPr>
+                <w:rFonts w:ascii="Times New Roman" w:hAnsi="Times New Roman" w:cs="Times New Roman"/>
+                <w:sz w:val="24"/>
+                <w:szCs w:val="32"/>
+              </w:rPr>
+            </w:pPr>
+            <w:r>
+              <w:rPr>
+                <w:rFonts w:ascii="Times New Roman" w:hAnsi="Times New Roman" w:cs="Times New Roman"/>
+                <w:sz w:val="24"/>
+                <w:szCs w:val="32"/>
+              </w:rPr>
+              <w:t>Name node perform various check (i.e. if the file exists or not, client has the correct permission or not for the activity)</w:t>
+            </w:r>
+          </w:p>
+          <w:p>
+            <w:pPr>
+              <w:pStyle w:val="ListParagraph"/>
+              <w:numPr>
+                <w:ilvl w:val="0"/>
+                <w:numId w:val="2"/>
+              </w:numPr>
+              <w:rPr>
+                <w:rFonts w:ascii="Times New Roman" w:hAnsi="Times New Roman" w:cs="Times New Roman"/>
+                <w:sz w:val="24"/>
+                <w:szCs w:val="32"/>
+              </w:rPr>
+            </w:pPr>
+            <w:r>
+              <w:rPr>
+                <w:rFonts w:ascii="Times New Roman" w:hAnsi="Times New Roman" w:cs="Times New Roman"/>
+                <w:sz w:val="24"/>
+                <w:szCs w:val="32"/>
+              </w:rPr>
+              <w:t>If the check phase pass, the name node will respond the client with the list of data nodes where the data will be copied</w:t>
+            </w:r>
+          </w:p>
+          <w:p>
+            <w:pPr>
+              <w:pStyle w:val="ListParagraph"/>
+              <w:numPr>
+                <w:ilvl w:val="0"/>
+                <w:numId w:val="2"/>
+              </w:numPr>
+              <w:rPr>
+                <w:rFonts w:ascii="Times New Roman" w:hAnsi="Times New Roman" w:cs="Times New Roman"/>
+                <w:sz w:val="24"/>
+                <w:szCs w:val="32"/>
+              </w:rPr>
+            </w:pPr>
+            <w:r>
+              <w:rPr>
+                <w:rFonts w:ascii="Times New Roman" w:hAnsi="Times New Roman" w:cs="Times New Roman"/>
+                <w:sz w:val="24"/>
+                <w:szCs w:val="32"/>
+              </w:rPr>
+              <w:t>The client then connects to the first data node and ask it to make a pipeline for the subsequent data nodes</w:t>
+            </w:r>
+          </w:p>
+          <w:p>
+            <w:pPr>
+              <w:pStyle w:val="ListParagraph"/>
+              <w:numPr>
+                <w:ilvl w:val="0"/>
+                <w:numId w:val="2"/>
+              </w:numPr>
+              <w:rPr>
+                <w:rFonts w:ascii="Times New Roman" w:hAnsi="Times New Roman" w:cs="Times New Roman"/>
+                <w:sz w:val="24"/>
+                <w:szCs w:val="32"/>
+              </w:rPr>
+            </w:pPr>
+            <w:r>
+              <w:rPr>
+                <w:rFonts w:ascii="Times New Roman" w:hAnsi="Times New Roman" w:cs="Times New Roman"/>
+                <w:sz w:val="24"/>
+                <w:szCs w:val="32"/>
+              </w:rPr>
+              <w:t>Data nodes will send the acknowledge</w:t>
+            </w:r>
+            <w:r>
+              <w:rPr>
+                <w:rFonts w:ascii="Times New Roman" w:hAnsi="Times New Roman" w:cs="Times New Roman"/>
+                <w:sz w:val="24"/>
+                <w:szCs w:val="32"/>
+              </w:rPr>
+              <w:t>ment to the client as they successfully copy the blocks</w:t>
+            </w:r>
+          </w:p>
+          <w:p>
+            <w:pPr>
+              <w:pStyle w:val="ListParagraph"/>
+              <w:numPr>
+                <w:ilvl w:val="0"/>
+                <w:numId w:val="2"/>
+              </w:numPr>
+              <w:rPr>
+                <w:rFonts w:ascii="Times New Roman" w:hAnsi="Times New Roman" w:cs="Times New Roman"/>
+                <w:sz w:val="24"/>
+                <w:szCs w:val="32"/>
+              </w:rPr>
+            </w:pPr>
+            <w:r>
+              <w:rPr>
+                <w:rFonts w:ascii="Times New Roman" w:hAnsi="Times New Roman" w:cs="Times New Roman"/>
+                <w:sz w:val="24"/>
+                <w:szCs w:val="32"/>
+              </w:rPr>
+              <w:t>Steps 3-5 will be repeated until all the chunks of the file has been written to the HDFS.</w:t>
+            </w:r>
+          </w:p>
+          <w:p>
+            <w:pPr>
+              <w:pStyle w:val="ListParagraph"/>
+              <w:numPr>
+                <w:ilvl w:val="0"/>
+                <w:numId w:val="2"/>
+              </w:numPr>
+              <w:rPr>
+                <w:rFonts w:ascii="Times New Roman" w:hAnsi="Times New Roman" w:cs="Times New Roman"/>
+                <w:sz w:val="24"/>
+                <w:szCs w:val="32"/>
+              </w:rPr>
+            </w:pPr>
+            <w:r>
+              <w:rPr>
+                <w:rFonts w:ascii="Times New Roman" w:hAnsi="Times New Roman" w:cs="Times New Roman"/>
+                <w:sz w:val="24"/>
+                <w:szCs w:val="32"/>
+              </w:rPr>
+              <w:t>After that, the client will send a completion message to the name node</w:t>
+            </w:r>
+          </w:p>
+          <w:p>
+            <w:pPr>
+              <w:pStyle w:val="ListParagraph"/>
+              <w:numPr>
+                <w:ilvl w:val="0"/>
+                <w:numId w:val="2"/>
+              </w:numPr>
+              <w:rPr>
+                <w:rFonts w:ascii="Times New Roman" w:hAnsi="Times New Roman" w:cs="Times New Roman"/>
+                <w:sz w:val="24"/>
+                <w:szCs w:val="32"/>
+              </w:rPr>
+            </w:pPr>
+            <w:r>
+              <w:rPr>
+                <w:rFonts w:ascii="Times New Roman" w:hAnsi="Times New Roman" w:cs="Times New Roman"/>
+                <w:sz w:val="24"/>
+                <w:szCs w:val="32"/>
+              </w:rPr>
+              <w:t xml:space="preserve">In case of data node failure, the data is written on the remaining other data nodes. Name node notice the under replication and arrange for the replication. Same steps will be followed for the case of multiple node failure. The data is necessary to be written to at least one node and the under replicated chunks will be taken care by the name node. </w:t>
+            </w:r>
+          </w:p>
+        </w:tc>
+      </w:tr>
+    </w:tbl>
+    <w:p>
+      <w:pPr>
+        <w:pStyle w:val="ListParagraph"/>
+        <w:rPr>
+          <w:rFonts w:ascii="Times New Roman" w:hAnsi="Times New Roman" w:cs="Times New Roman"/>
+          <w:sz w:val="24"/>
+          <w:szCs w:val="32"/>
+        </w:rPr>
+      </w:pPr>
+    </w:p>
+    <w:p>
+      <w:pPr>
+        <w:pStyle w:val="ListParagraph"/>
+        <w:numPr>
+          <w:ilvl w:val="0"/>
+          <w:numId w:val="1"/>
+        </w:numPr>
+        <w:rPr>
+          <w:rFonts w:ascii="Times New Roman" w:hAnsi="Times New Roman" w:cs="Times New Roman"/>
+          <w:sz w:val="24"/>
+          <w:szCs w:val="32"/>
+        </w:rPr>
+      </w:pPr>
+      <w:r>
+        <w:rPr>
+          <w:rFonts w:ascii="Times New Roman" w:hAnsi="Times New Roman" w:cs="Times New Roman"/>
+          <w:sz w:val="24"/>
+          <w:szCs w:val="32"/>
+        </w:rPr>
+        <w:t>Explain the s</w:t>
+      </w:r>
+      <w:r>
+        <w:rPr>
+          <w:rFonts w:ascii="Times New Roman" w:hAnsi="Times New Roman" w:cs="Times New Roman"/>
+          <w:sz w:val="24"/>
+          <w:szCs w:val="32"/>
+        </w:rPr>
+        <w:t xml:space="preserve">teps that Hadoop follows for </w:t>
+      </w:r>
+      <w:r>
+        <w:rPr>
+          <w:rFonts w:ascii="Times New Roman" w:hAnsi="Times New Roman" w:cs="Times New Roman"/>
+          <w:sz w:val="24"/>
+          <w:szCs w:val="32"/>
+        </w:rPr>
+        <w:t>read</w:t>
+      </w:r>
+      <w:r>
+        <w:rPr>
+          <w:rFonts w:ascii="Times New Roman" w:hAnsi="Times New Roman" w:cs="Times New Roman"/>
+          <w:sz w:val="24"/>
+          <w:szCs w:val="32"/>
+        </w:rPr>
+        <w:t>ing the data during a data node failure.</w:t>
       </w:r>
     </w:p>
     <w:tbl>
@@ -559,81 +1071,39 @@
                 <w:szCs w:val="32"/>
               </w:rPr>
             </w:pPr>
+            <w:r>
+              <w:rPr>
+                <w:rFonts w:ascii="Times New Roman" w:hAnsi="Times New Roman" w:cs="Times New Roman"/>
+                <w:sz w:val="24"/>
+                <w:szCs w:val="32"/>
+              </w:rPr>
+              <w:t xml:space="preserve">Bandwidth is the key concern for the read operation. There is a distance concept in HDFS based on the bandwidth. </w:t>
+            </w:r>
+            <w:r>
+              <w:rPr>
+                <w:rFonts w:ascii="Times New Roman" w:hAnsi="Times New Roman" w:cs="Times New Roman"/>
+                <w:sz w:val="24"/>
+                <w:szCs w:val="32"/>
+              </w:rPr>
+              <w:t>2 data b</w:t>
+            </w:r>
+            <w:r>
+              <w:rPr>
+                <w:rFonts w:ascii="Times New Roman" w:hAnsi="Times New Roman" w:cs="Times New Roman"/>
+                <w:sz w:val="24"/>
+                <w:szCs w:val="32"/>
+              </w:rPr>
+              <w:t xml:space="preserve">locks referred from the same </w:t>
+            </w:r>
+            <w:r>
+              <w:rPr>
+                <w:rFonts w:ascii="Times New Roman" w:hAnsi="Times New Roman" w:cs="Times New Roman"/>
+                <w:sz w:val="24"/>
+                <w:szCs w:val="32"/>
+              </w:rPr>
+              <w:t>data node have 0 distance. If the blocks stored on the same rack but different data node, then the distance is counted as 2. The distance is considered as 4 and 6 in the case of different racks and different data center respectively. Now come to the read operation steps</w:t>
+            </w:r>
           </w:p>
-        </w:tc>
-      </w:tr>
-    </w:tbl>
-    <w:p>
-      <w:pPr>
-        <w:pStyle w:val="ListParagraph"/>
-        <w:rPr>
-          <w:rFonts w:ascii="Times New Roman" w:hAnsi="Times New Roman" w:cs="Times New Roman"/>
-          <w:sz w:val="24"/>
-          <w:szCs w:val="32"/>
-        </w:rPr>
-      </w:pPr>
-    </w:p>
-    <w:p>
-      <w:pPr>
-        <w:pStyle w:val="ListParagraph"/>
-        <w:numPr>
-          <w:ilvl w:val="0"/>
-          <w:numId w:val="1"/>
-        </w:numPr>
-        <w:rPr>
-          <w:rFonts w:ascii="Times New Roman" w:hAnsi="Times New Roman" w:cs="Times New Roman"/>
-          <w:sz w:val="24"/>
-          <w:szCs w:val="32"/>
-        </w:rPr>
-      </w:pPr>
-      <w:r>
-        <w:rPr>
-          <w:rFonts w:ascii="Times New Roman" w:hAnsi="Times New Roman" w:cs="Times New Roman"/>
-          <w:sz w:val="24"/>
-          <w:szCs w:val="32"/>
-        </w:rPr>
-        <w:t>Explain the s</w:t>
-      </w:r>
-      <w:r>
-        <w:rPr>
-          <w:rFonts w:ascii="Times New Roman" w:hAnsi="Times New Roman" w:cs="Times New Roman"/>
-          <w:sz w:val="24"/>
-          <w:szCs w:val="32"/>
-        </w:rPr>
-        <w:t xml:space="preserve">teps that Hadoop follows for </w:t>
-      </w:r>
-      <w:r>
-        <w:rPr>
-          <w:rFonts w:ascii="Times New Roman" w:hAnsi="Times New Roman" w:cs="Times New Roman"/>
-          <w:sz w:val="24"/>
-          <w:szCs w:val="32"/>
-        </w:rPr>
-        <w:t>read</w:t>
-      </w:r>
-      <w:r>
-        <w:rPr>
-          <w:rFonts w:ascii="Times New Roman" w:hAnsi="Times New Roman" w:cs="Times New Roman"/>
-          <w:sz w:val="24"/>
-          <w:szCs w:val="32"/>
-        </w:rPr>
-        <w:t>ing the data during a data node failure.</w:t>
-      </w:r>
-    </w:p>
-    <w:tbl>
-      <w:tblPr>
-        <w:tblStyle w:val="TableGrid"/>
-        <w:tblW w:w="0" w:type="auto"/>
-        <w:tblInd w:w="720" w:type="dxa"/>
-        <w:tblLook w:val="04A0" w:firstRow="1" w:lastRow="0" w:firstColumn="1" w:lastColumn="0" w:noHBand="0" w:noVBand="1"/>
-      </w:tblPr>
-      <w:tblGrid>
-        <w:gridCol w:w="8630"/>
-      </w:tblGrid>
-      <w:tr>
-        <w:tc>
-          <w:tcPr>
-            <w:tcW w:w="9350" w:type="dxa"/>
-          </w:tcPr>
           <w:p>
             <w:pPr>
               <w:pStyle w:val="ListParagraph"/>
@@ -644,6 +1114,162 @@
                 <w:szCs w:val="32"/>
               </w:rPr>
             </w:pPr>
+          </w:p>
+          <w:p>
+            <w:pPr>
+              <w:pStyle w:val="ListParagraph"/>
+              <w:numPr>
+                <w:ilvl w:val="0"/>
+                <w:numId w:val="3"/>
+              </w:numPr>
+              <w:rPr>
+                <w:rFonts w:ascii="Times New Roman" w:hAnsi="Times New Roman" w:cs="Times New Roman"/>
+                <w:sz w:val="24"/>
+                <w:szCs w:val="32"/>
+              </w:rPr>
+            </w:pPr>
+            <w:r>
+              <w:rPr>
+                <w:rFonts w:ascii="Times New Roman" w:hAnsi="Times New Roman" w:cs="Times New Roman"/>
+                <w:sz w:val="24"/>
+                <w:szCs w:val="32"/>
+              </w:rPr>
+              <w:t>HDFS client sends a read request to the name node.</w:t>
+            </w:r>
+          </w:p>
+          <w:p>
+            <w:pPr>
+              <w:pStyle w:val="ListParagraph"/>
+              <w:numPr>
+                <w:ilvl w:val="0"/>
+                <w:numId w:val="3"/>
+              </w:numPr>
+              <w:rPr>
+                <w:rFonts w:ascii="Times New Roman" w:hAnsi="Times New Roman" w:cs="Times New Roman"/>
+                <w:sz w:val="24"/>
+                <w:szCs w:val="32"/>
+              </w:rPr>
+            </w:pPr>
+            <w:r>
+              <w:rPr>
+                <w:rFonts w:ascii="Times New Roman" w:hAnsi="Times New Roman" w:cs="Times New Roman"/>
+                <w:sz w:val="24"/>
+                <w:szCs w:val="32"/>
+              </w:rPr>
+              <w:t>In response, the name node provides a list of data nodes containing the first few blocks. Name node provide the data node list with the increasing distance of the data nodes.</w:t>
+            </w:r>
+          </w:p>
+          <w:p>
+            <w:pPr>
+              <w:pStyle w:val="ListParagraph"/>
+              <w:numPr>
+                <w:ilvl w:val="0"/>
+                <w:numId w:val="3"/>
+              </w:numPr>
+              <w:rPr>
+                <w:rFonts w:ascii="Times New Roman" w:hAnsi="Times New Roman" w:cs="Times New Roman"/>
+                <w:sz w:val="24"/>
+                <w:szCs w:val="32"/>
+              </w:rPr>
+            </w:pPr>
+            <w:r>
+              <w:rPr>
+                <w:rFonts w:ascii="Times New Roman" w:hAnsi="Times New Roman" w:cs="Times New Roman"/>
+                <w:sz w:val="24"/>
+                <w:szCs w:val="32"/>
+              </w:rPr>
+              <w:t>Then the client will send the first data nodes and read the blocks one by one.</w:t>
+            </w:r>
+          </w:p>
+          <w:p>
+            <w:pPr>
+              <w:pStyle w:val="ListParagraph"/>
+              <w:numPr>
+                <w:ilvl w:val="0"/>
+                <w:numId w:val="3"/>
+              </w:numPr>
+              <w:rPr>
+                <w:rFonts w:ascii="Times New Roman" w:hAnsi="Times New Roman" w:cs="Times New Roman"/>
+                <w:sz w:val="24"/>
+                <w:szCs w:val="32"/>
+              </w:rPr>
+            </w:pPr>
+            <w:r>
+              <w:rPr>
+                <w:rFonts w:ascii="Times New Roman" w:hAnsi="Times New Roman" w:cs="Times New Roman"/>
+                <w:sz w:val="24"/>
+                <w:szCs w:val="32"/>
+              </w:rPr>
+              <w:t>In case of a data node failure,</w:t>
+            </w:r>
+          </w:p>
+          <w:p>
+            <w:pPr>
+              <w:pStyle w:val="ListParagraph"/>
+              <w:numPr>
+                <w:ilvl w:val="1"/>
+                <w:numId w:val="3"/>
+              </w:numPr>
+              <w:rPr>
+                <w:rFonts w:ascii="Times New Roman" w:hAnsi="Times New Roman" w:cs="Times New Roman"/>
+                <w:sz w:val="24"/>
+                <w:szCs w:val="32"/>
+              </w:rPr>
+            </w:pPr>
+            <w:r>
+              <w:rPr>
+                <w:rFonts w:ascii="Times New Roman" w:hAnsi="Times New Roman" w:cs="Times New Roman"/>
+                <w:sz w:val="24"/>
+                <w:szCs w:val="32"/>
+              </w:rPr>
+              <w:t xml:space="preserve">If the data is corrupted, </w:t>
+            </w:r>
+            <w:r>
+              <w:rPr>
+                <w:rFonts w:ascii="Times New Roman" w:hAnsi="Times New Roman" w:cs="Times New Roman"/>
+                <w:sz w:val="24"/>
+                <w:szCs w:val="32"/>
+              </w:rPr>
+              <w:t>the client will forward the read request to the next data nodes.</w:t>
+            </w:r>
+          </w:p>
+          <w:p>
+            <w:pPr>
+              <w:pStyle w:val="ListParagraph"/>
+              <w:numPr>
+                <w:ilvl w:val="1"/>
+                <w:numId w:val="3"/>
+              </w:numPr>
+              <w:rPr>
+                <w:rFonts w:ascii="Times New Roman" w:hAnsi="Times New Roman" w:cs="Times New Roman"/>
+                <w:sz w:val="24"/>
+                <w:szCs w:val="32"/>
+              </w:rPr>
+            </w:pPr>
+            <w:r>
+              <w:rPr>
+                <w:rFonts w:ascii="Times New Roman" w:hAnsi="Times New Roman" w:cs="Times New Roman"/>
+                <w:sz w:val="24"/>
+                <w:szCs w:val="32"/>
+              </w:rPr>
+              <w:t xml:space="preserve">If it is a node failure case, the HDFS client will keep this information to remove the further appearance of that data node in the next responses it </w:t>
+            </w:r>
+            <w:r>
+              <w:rPr>
+                <w:rFonts w:ascii="Times New Roman" w:hAnsi="Times New Roman" w:cs="Times New Roman"/>
+                <w:sz w:val="24"/>
+                <w:szCs w:val="32"/>
+              </w:rPr>
+              <w:t>gets</w:t>
+            </w:r>
+            <w:r>
+              <w:rPr>
+                <w:rFonts w:ascii="Times New Roman" w:hAnsi="Times New Roman" w:cs="Times New Roman"/>
+                <w:sz w:val="24"/>
+                <w:szCs w:val="32"/>
+              </w:rPr>
+              <w:t xml:space="preserve"> from the name node (for other blocks).</w:t>
+            </w:r>
           </w:p>
         </w:tc>
       </w:tr>
@@ -760,8 +1386,192 @@
       </w:pPr>
     </w:lvl>
   </w:abstractNum>
+  <w:abstractNum w:abstractNumId="1" w15:restartNumberingAfterBreak="0">
+    <w:nsid w:val="57BD45B9"/>
+    <w:multiLevelType w:val="hybridMultilevel"/>
+    <w:tmpl w:val="3078EABA"/>
+    <w:lvl w:ilvl="0" w:tplc="0409000F">
+      <w:start w:val="1"/>
+      <w:numFmt w:val="decimal"/>
+      <w:lvlText w:val="%1."/>
+      <w:lvlJc w:val="left"/>
+      <w:pPr>
+        <w:ind w:left="720" w:hanging="360"/>
+      </w:pPr>
+      <w:rPr>
+        <w:rFonts w:hint="default"/>
+      </w:rPr>
+    </w:lvl>
+    <w:lvl w:ilvl="1" w:tplc="04090019">
+      <w:start w:val="1"/>
+      <w:numFmt w:val="lowerLetter"/>
+      <w:lvlText w:val="%2."/>
+      <w:lvlJc w:val="left"/>
+      <w:pPr>
+        <w:ind w:left="1440" w:hanging="360"/>
+      </w:pPr>
+    </w:lvl>
+    <w:lvl w:ilvl="2" w:tplc="0409001B" w:tentative="1">
+      <w:start w:val="1"/>
+      <w:numFmt w:val="lowerRoman"/>
+      <w:lvlText w:val="%3."/>
+      <w:lvlJc w:val="right"/>
+      <w:pPr>
+        <w:ind w:left="2160" w:hanging="180"/>
+      </w:pPr>
+    </w:lvl>
+    <w:lvl w:ilvl="3" w:tplc="0409000F" w:tentative="1">
+      <w:start w:val="1"/>
+      <w:numFmt w:val="decimal"/>
+      <w:lvlText w:val="%4."/>
+      <w:lvlJc w:val="left"/>
+      <w:pPr>
+        <w:ind w:left="2880" w:hanging="360"/>
+      </w:pPr>
+    </w:lvl>
+    <w:lvl w:ilvl="4" w:tplc="04090019" w:tentative="1">
+      <w:start w:val="1"/>
+      <w:numFmt w:val="lowerLetter"/>
+      <w:lvlText w:val="%5."/>
+      <w:lvlJc w:val="left"/>
+      <w:pPr>
+        <w:ind w:left="3600" w:hanging="360"/>
+      </w:pPr>
+    </w:lvl>
+    <w:lvl w:ilvl="5" w:tplc="0409001B" w:tentative="1">
+      <w:start w:val="1"/>
+      <w:numFmt w:val="lowerRoman"/>
+      <w:lvlText w:val="%6."/>
+      <w:lvlJc w:val="right"/>
+      <w:pPr>
+        <w:ind w:left="4320" w:hanging="180"/>
+      </w:pPr>
+    </w:lvl>
+    <w:lvl w:ilvl="6" w:tplc="0409000F" w:tentative="1">
+      <w:start w:val="1"/>
+      <w:numFmt w:val="decimal"/>
+      <w:lvlText w:val="%7."/>
+      <w:lvlJc w:val="left"/>
+      <w:pPr>
+        <w:ind w:left="5040" w:hanging="360"/>
+      </w:pPr>
+    </w:lvl>
+    <w:lvl w:ilvl="7" w:tplc="04090019" w:tentative="1">
+      <w:start w:val="1"/>
+      <w:numFmt w:val="lowerLetter"/>
+      <w:lvlText w:val="%8."/>
+      <w:lvlJc w:val="left"/>
+      <w:pPr>
+        <w:ind w:left="5760" w:hanging="360"/>
+      </w:pPr>
+    </w:lvl>
+    <w:lvl w:ilvl="8" w:tplc="0409001B" w:tentative="1">
+      <w:start w:val="1"/>
+      <w:numFmt w:val="lowerRoman"/>
+      <w:lvlText w:val="%9."/>
+      <w:lvlJc w:val="right"/>
+      <w:pPr>
+        <w:ind w:left="6480" w:hanging="180"/>
+      </w:pPr>
+    </w:lvl>
+  </w:abstractNum>
+  <w:abstractNum w:abstractNumId="2" w15:restartNumberingAfterBreak="0">
+    <w:nsid w:val="6FF8592E"/>
+    <w:multiLevelType w:val="hybridMultilevel"/>
+    <w:tmpl w:val="5AD6535E"/>
+    <w:lvl w:ilvl="0" w:tplc="0409000F">
+      <w:start w:val="1"/>
+      <w:numFmt w:val="decimal"/>
+      <w:lvlText w:val="%1."/>
+      <w:lvlJc w:val="left"/>
+      <w:pPr>
+        <w:ind w:left="720" w:hanging="360"/>
+      </w:pPr>
+      <w:rPr>
+        <w:rFonts w:hint="default"/>
+      </w:rPr>
+    </w:lvl>
+    <w:lvl w:ilvl="1" w:tplc="04090019" w:tentative="1">
+      <w:start w:val="1"/>
+      <w:numFmt w:val="lowerLetter"/>
+      <w:lvlText w:val="%2."/>
+      <w:lvlJc w:val="left"/>
+      <w:pPr>
+        <w:ind w:left="1440" w:hanging="360"/>
+      </w:pPr>
+    </w:lvl>
+    <w:lvl w:ilvl="2" w:tplc="0409001B" w:tentative="1">
+      <w:start w:val="1"/>
+      <w:numFmt w:val="lowerRoman"/>
+      <w:lvlText w:val="%3."/>
+      <w:lvlJc w:val="right"/>
+      <w:pPr>
+        <w:ind w:left="2160" w:hanging="180"/>
+      </w:pPr>
+    </w:lvl>
+    <w:lvl w:ilvl="3" w:tplc="0409000F" w:tentative="1">
+      <w:start w:val="1"/>
+      <w:numFmt w:val="decimal"/>
+      <w:lvlText w:val="%4."/>
+      <w:lvlJc w:val="left"/>
+      <w:pPr>
+        <w:ind w:left="2880" w:hanging="360"/>
+      </w:pPr>
+    </w:lvl>
+    <w:lvl w:ilvl="4" w:tplc="04090019" w:tentative="1">
+      <w:start w:val="1"/>
+      <w:numFmt w:val="lowerLetter"/>
+      <w:lvlText w:val="%5."/>
+      <w:lvlJc w:val="left"/>
+      <w:pPr>
+        <w:ind w:left="3600" w:hanging="360"/>
+      </w:pPr>
+    </w:lvl>
+    <w:lvl w:ilvl="5" w:tplc="0409001B" w:tentative="1">
+      <w:start w:val="1"/>
+      <w:numFmt w:val="lowerRoman"/>
+      <w:lvlText w:val="%6."/>
+      <w:lvlJc w:val="right"/>
+      <w:pPr>
+        <w:ind w:left="4320" w:hanging="180"/>
+      </w:pPr>
+    </w:lvl>
+    <w:lvl w:ilvl="6" w:tplc="0409000F" w:tentative="1">
+      <w:start w:val="1"/>
+      <w:numFmt w:val="decimal"/>
+      <w:lvlText w:val="%7."/>
+      <w:lvlJc w:val="left"/>
+      <w:pPr>
+        <w:ind w:left="5040" w:hanging="360"/>
+      </w:pPr>
+    </w:lvl>
+    <w:lvl w:ilvl="7" w:tplc="04090019" w:tentative="1">
+      <w:start w:val="1"/>
+      <w:numFmt w:val="lowerLetter"/>
+      <w:lvlText w:val="%8."/>
+      <w:lvlJc w:val="left"/>
+      <w:pPr>
+        <w:ind w:left="5760" w:hanging="360"/>
+      </w:pPr>
+    </w:lvl>
+    <w:lvl w:ilvl="8" w:tplc="0409001B" w:tentative="1">
+      <w:start w:val="1"/>
+      <w:numFmt w:val="lowerRoman"/>
+      <w:lvlText w:val="%9."/>
+      <w:lvlJc w:val="right"/>
+      <w:pPr>
+        <w:ind w:left="6480" w:hanging="180"/>
+      </w:pPr>
+    </w:lvl>
+  </w:abstractNum>
   <w:num w:numId="1">
     <w:abstractNumId w:val="0"/>
+  </w:num>
+  <w:num w:numId="2">
+    <w:abstractNumId w:val="2"/>
+  </w:num>
+  <w:num w:numId="3">
+    <w:abstractNumId w:val="1"/>
   </w:num>
 </w:numbering>
 </file>
@@ -889,6 +1699,7 @@
     <w:lsdException w:name="HTML Sample" w:semiHidden="1" w:unhideWhenUsed="1"/>
     <w:lsdException w:name="HTML Typewriter" w:semiHidden="1" w:unhideWhenUsed="1"/>
     <w:lsdException w:name="HTML Variable" w:semiHidden="1" w:unhideWhenUsed="1"/>
+    <w:lsdException w:name="Normal Table" w:semiHidden="1" w:unhideWhenUsed="1"/>
     <w:lsdException w:name="annotation subject" w:semiHidden="1" w:unhideWhenUsed="1"/>
     <w:lsdException w:name="No List" w:semiHidden="1" w:unhideWhenUsed="1"/>
     <w:lsdException w:name="Outline List 1" w:semiHidden="1" w:unhideWhenUsed="1"/>
@@ -934,9 +1745,11 @@
     <w:lsdException w:name="Table Subtle 1" w:semiHidden="1" w:unhideWhenUsed="1"/>
     <w:lsdException w:name="Table Subtle 2" w:semiHidden="1" w:unhideWhenUsed="1"/>
     <w:lsdException w:name="Table Web 1" w:semiHidden="1" w:unhideWhenUsed="1"/>
+    <w:lsdException w:name="Table Web 2" w:semiHidden="1" w:unhideWhenUsed="1"/>
     <w:lsdException w:name="Table Web 3" w:semiHidden="1" w:unhideWhenUsed="1"/>
     <w:lsdException w:name="Balloon Text" w:semiHidden="1" w:unhideWhenUsed="1"/>
     <w:lsdException w:name="Table Grid" w:uiPriority="39"/>
+    <w:lsdException w:name="Table Theme" w:semiHidden="1" w:unhideWhenUsed="1"/>
     <w:lsdException w:name="Placeholder Text" w:semiHidden="1"/>
     <w:lsdException w:name="No Spacing" w:uiPriority="1" w:qFormat="1"/>
     <w:lsdException w:name="Light Shading" w:uiPriority="60"/>

</xml_diff>